<commit_message>
aggiornamento modello delle classi di progetto iterazione 1
</commit_message>
<xml_diff>
--- a/Astah/Iterazione 1/2.Modello dei casi d'uso_iterazione1.docx
+++ b/Astah/Iterazione 1/2.Modello dei casi d'uso_iterazione1.docx
@@ -1429,8 +1429,13 @@
         <w:ind w:left="143" w:right="756"/>
         <w:jc w:val="both"/>
       </w:pPr>
-      <w:r>
-        <w:t>Exam Management System è un software atto alla gestione degli esami di un corso di laurea. Il sistema deve essere in grado di gestire nell’insieme l’intera carriera degli studenti iscritti al corso, ma anche l’esperienza dei docenti stessi. I requisiti elencati di seguito descrivono le funzionalità fondamentali che il sistema deve garantire al fine di soddisfare le esigenze degli utenti e ottimizzare i processi burocratici:</w:t>
+      <w:proofErr w:type="spellStart"/>
+      <w:r>
+        <w:t>Exam</w:t>
+      </w:r>
+      <w:proofErr w:type="spellEnd"/>
+      <w:r>
+        <w:t xml:space="preserve"> Management System è un software atto alla gestione degli esami di un corso di laurea. Il sistema deve essere in grado di gestire nell’insieme l’intera carriera degli studenti iscritti al corso, ma anche l’esperienza dei docenti stessi. I requisiti elencati di seguito descrivono le funzionalità fondamentali che il sistema deve garantire al fine di soddisfare le esigenze degli utenti e ottimizzare i processi burocratici:</w:t>
       </w:r>
     </w:p>
     <w:p>
@@ -9155,12 +9160,14 @@
               </w:rPr>
               <w:t xml:space="preserve">L’amministratore ripete il passaggio </w:t>
             </w:r>
+            <w:proofErr w:type="gramStart"/>
             <w:r>
               <w:rPr>
                 <w:sz w:val="24"/>
               </w:rPr>
               <w:t>4</w:t>
             </w:r>
+            <w:proofErr w:type="gramEnd"/>
             <w:r>
               <w:rPr>
                 <w:b/>
@@ -10398,60 +10405,14 @@
                 <w:spacing w:val="-8"/>
                 <w:sz w:val="24"/>
               </w:rPr>
-              <w:t>aggiungere</w:t>
-            </w:r>
-            <w:r>
-              <w:rPr>
-                <w:spacing w:val="-10"/>
-                <w:sz w:val="24"/>
-              </w:rPr>
-              <w:t xml:space="preserve"> </w:t>
-            </w:r>
-            <w:r>
-              <w:rPr>
-                <w:spacing w:val="-8"/>
-                <w:sz w:val="24"/>
-              </w:rPr>
-              <w:t>co-docenti</w:t>
-            </w:r>
-            <w:r>
-              <w:rPr>
-                <w:spacing w:val="-17"/>
-                <w:sz w:val="24"/>
-              </w:rPr>
-              <w:t xml:space="preserve"> </w:t>
-            </w:r>
-            <w:r>
-              <w:rPr>
-                <w:spacing w:val="-8"/>
-                <w:sz w:val="24"/>
-              </w:rPr>
-              <w:t>e</w:t>
-            </w:r>
-            <w:r>
-              <w:rPr>
-                <w:spacing w:val="-10"/>
-                <w:sz w:val="24"/>
-              </w:rPr>
-              <w:t xml:space="preserve"> </w:t>
-            </w:r>
-            <w:r>
-              <w:rPr>
-                <w:spacing w:val="-8"/>
-                <w:sz w:val="24"/>
-              </w:rPr>
               <w:t>creare</w:t>
             </w:r>
-          </w:p>
-          <w:p>
-            <w:pPr>
-              <w:pStyle w:val="TableParagraph"/>
-              <w:spacing w:line="260" w:lineRule="exact"/>
-              <w:ind w:left="835"/>
-              <w:rPr>
-                <w:sz w:val="24"/>
-              </w:rPr>
-            </w:pPr>
+            <w:r>
+              <w:rPr>
+                <w:sz w:val="24"/>
+              </w:rPr>
+              <w:t xml:space="preserve"> </w:t>
+            </w:r>
             <w:r>
               <w:rPr>
                 <w:spacing w:val="-10"/>
@@ -17127,6 +17088,93 @@
           <w:p>
             <w:pPr>
               <w:pStyle w:val="TableParagraph"/>
+              <w:numPr>
+                <w:ilvl w:val="0"/>
+                <w:numId w:val="17"/>
+              </w:numPr>
+              <w:spacing w:before="13" w:line="276" w:lineRule="exact"/>
+              <w:ind w:right="955"/>
+              <w:rPr>
+                <w:sz w:val="24"/>
+              </w:rPr>
+            </w:pPr>
+            <w:r>
+              <w:rPr>
+                <w:sz w:val="24"/>
+              </w:rPr>
+              <w:t>Il docente accede al sistema con le proprie credenziali.</w:t>
+            </w:r>
+          </w:p>
+          <w:p>
+            <w:pPr>
+              <w:pStyle w:val="TableParagraph"/>
+              <w:numPr>
+                <w:ilvl w:val="0"/>
+                <w:numId w:val="17"/>
+              </w:numPr>
+              <w:spacing w:before="13" w:line="276" w:lineRule="exact"/>
+              <w:ind w:right="955"/>
+              <w:rPr>
+                <w:sz w:val="24"/>
+              </w:rPr>
+            </w:pPr>
+            <w:r>
+              <w:rPr>
+                <w:sz w:val="24"/>
+              </w:rPr>
+              <w:t xml:space="preserve">Il docente seleziona </w:t>
+            </w:r>
+            <w:r>
+              <w:rPr>
+                <w:sz w:val="24"/>
+              </w:rPr>
+              <w:lastRenderedPageBreak/>
+              <w:t>l'insegnamento relativo all'appello d'esame per il quale desidera inserire gli esiti.</w:t>
+            </w:r>
+          </w:p>
+          <w:p>
+            <w:pPr>
+              <w:pStyle w:val="TableParagraph"/>
+              <w:numPr>
+                <w:ilvl w:val="0"/>
+                <w:numId w:val="17"/>
+              </w:numPr>
+              <w:spacing w:before="13" w:line="276" w:lineRule="exact"/>
+              <w:ind w:right="955"/>
+              <w:rPr>
+                <w:sz w:val="24"/>
+              </w:rPr>
+            </w:pPr>
+            <w:r>
+              <w:rPr>
+                <w:sz w:val="24"/>
+              </w:rPr>
+              <w:t>Il docente seleziona l'appello d'esame, dalla lista degli appelli relativi all'insegnamento scelto, in cui desidera inserire gli esiti degli studenti prenotati.</w:t>
+            </w:r>
+          </w:p>
+          <w:p>
+            <w:pPr>
+              <w:pStyle w:val="TableParagraph"/>
+              <w:numPr>
+                <w:ilvl w:val="0"/>
+                <w:numId w:val="17"/>
+              </w:numPr>
+              <w:spacing w:before="13" w:line="276" w:lineRule="exact"/>
+              <w:ind w:right="955"/>
+              <w:rPr>
+                <w:sz w:val="24"/>
+              </w:rPr>
+            </w:pPr>
+            <w:r>
+              <w:rPr>
+                <w:sz w:val="24"/>
+              </w:rPr>
+              <w:t>Il docente seleziona uno studente</w:t>
+            </w:r>
+          </w:p>
+          <w:p>
+            <w:pPr>
+              <w:pStyle w:val="TableParagraph"/>
               <w:spacing w:before="13" w:line="276" w:lineRule="exact"/>
               <w:ind w:left="475" w:right="955" w:hanging="360"/>
               <w:rPr>
@@ -17137,85 +17185,75 @@
               <w:rPr>
                 <w:sz w:val="24"/>
               </w:rPr>
-              <w:t>1.</w:t>
-            </w:r>
-            <w:r>
-              <w:rPr>
-                <w:spacing w:val="80"/>
-                <w:sz w:val="24"/>
-              </w:rPr>
-              <w:t xml:space="preserve"> </w:t>
-            </w:r>
-            <w:r>
-              <w:rPr>
-                <w:sz w:val="24"/>
-              </w:rPr>
-              <w:t>Il docente (principale o co- docente)</w:t>
-            </w:r>
-            <w:r>
-              <w:rPr>
-                <w:spacing w:val="-7"/>
-                <w:sz w:val="24"/>
-              </w:rPr>
-              <w:t xml:space="preserve"> </w:t>
-            </w:r>
-            <w:r>
-              <w:rPr>
-                <w:sz w:val="24"/>
-              </w:rPr>
-              <w:t>accede</w:t>
-            </w:r>
-            <w:r>
-              <w:rPr>
-                <w:spacing w:val="-9"/>
-                <w:sz w:val="24"/>
-              </w:rPr>
-              <w:t xml:space="preserve"> </w:t>
-            </w:r>
-            <w:r>
-              <w:rPr>
-                <w:sz w:val="24"/>
-              </w:rPr>
-              <w:t>al</w:t>
-            </w:r>
-            <w:r>
-              <w:rPr>
-                <w:spacing w:val="-9"/>
-                <w:sz w:val="24"/>
-              </w:rPr>
-              <w:t xml:space="preserve"> </w:t>
-            </w:r>
-            <w:r>
-              <w:rPr>
-                <w:sz w:val="24"/>
-              </w:rPr>
-              <w:t>sistema</w:t>
-            </w:r>
-            <w:r>
-              <w:rPr>
-                <w:spacing w:val="-10"/>
-                <w:sz w:val="24"/>
-              </w:rPr>
-              <w:t xml:space="preserve"> </w:t>
-            </w:r>
-            <w:r>
-              <w:rPr>
-                <w:sz w:val="24"/>
-              </w:rPr>
-              <w:t>con</w:t>
-            </w:r>
-            <w:r>
-              <w:rPr>
-                <w:spacing w:val="-10"/>
-                <w:sz w:val="24"/>
-              </w:rPr>
-              <w:t xml:space="preserve"> </w:t>
-            </w:r>
-            <w:r>
-              <w:rPr>
-                <w:sz w:val="24"/>
-              </w:rPr>
-              <w:t>le</w:t>
+              <w:t xml:space="preserve">       </w:t>
+            </w:r>
+            <w:r>
+              <w:rPr>
+                <w:sz w:val="24"/>
+              </w:rPr>
+              <w:t>e inserisce l’esito dell’esame.</w:t>
+            </w:r>
+          </w:p>
+          <w:p>
+            <w:pPr>
+              <w:pStyle w:val="TableParagraph"/>
+              <w:numPr>
+                <w:ilvl w:val="0"/>
+                <w:numId w:val="17"/>
+              </w:numPr>
+              <w:spacing w:before="13" w:line="276" w:lineRule="exact"/>
+              <w:ind w:right="955"/>
+              <w:rPr>
+                <w:sz w:val="24"/>
+              </w:rPr>
+            </w:pPr>
+            <w:r>
+              <w:rPr>
+                <w:sz w:val="24"/>
+              </w:rPr>
+              <w:t>Una volta terminato, il docente</w:t>
+            </w:r>
+          </w:p>
+          <w:p>
+            <w:pPr>
+              <w:pStyle w:val="TableParagraph"/>
+              <w:spacing w:before="13" w:line="276" w:lineRule="exact"/>
+              <w:ind w:left="475" w:right="955" w:hanging="360"/>
+              <w:rPr>
+                <w:sz w:val="24"/>
+              </w:rPr>
+            </w:pPr>
+            <w:r>
+              <w:rPr>
+                <w:sz w:val="24"/>
+              </w:rPr>
+              <w:t xml:space="preserve">       </w:t>
+            </w:r>
+            <w:r>
+              <w:rPr>
+                <w:sz w:val="24"/>
+              </w:rPr>
+              <w:t>conferma l’inserimento dell’esito.</w:t>
+            </w:r>
+          </w:p>
+          <w:p>
+            <w:pPr>
+              <w:pStyle w:val="TableParagraph"/>
+              <w:numPr>
+                <w:ilvl w:val="0"/>
+                <w:numId w:val="17"/>
+              </w:numPr>
+              <w:spacing w:before="13" w:line="276" w:lineRule="exact"/>
+              <w:ind w:right="955"/>
+              <w:rPr>
+                <w:sz w:val="24"/>
+              </w:rPr>
+            </w:pPr>
+            <w:r>
+              <w:rPr>
+                <w:sz w:val="24"/>
+              </w:rPr>
+              <w:t>Il sistema salva l’esito e lo associa allo studente corrispondente.</w:t>
             </w:r>
           </w:p>
         </w:tc>
@@ -17258,657 +17296,6 @@
       </w:tblGrid>
       <w:tr>
         <w:trPr>
-          <w:trHeight w:val="3381"/>
-        </w:trPr>
-        <w:tc>
-          <w:tcPr>
-            <w:tcW w:w="4817" w:type="dxa"/>
-            <w:shd w:val="clear" w:color="auto" w:fill="EFEFEF"/>
-          </w:tcPr>
-          <w:p>
-            <w:pPr>
-              <w:pStyle w:val="TableParagraph"/>
-              <w:ind w:left="0"/>
-              <w:rPr>
-                <w:rFonts w:ascii="Times New Roman"/>
-                <w:sz w:val="24"/>
-              </w:rPr>
-            </w:pPr>
-          </w:p>
-        </w:tc>
-        <w:tc>
-          <w:tcPr>
-            <w:tcW w:w="4817" w:type="dxa"/>
-            <w:shd w:val="clear" w:color="auto" w:fill="EFEFEF"/>
-          </w:tcPr>
-          <w:p>
-            <w:pPr>
-              <w:pStyle w:val="TableParagraph"/>
-              <w:spacing w:line="283" w:lineRule="exact"/>
-              <w:ind w:left="475"/>
-              <w:rPr>
-                <w:spacing w:val="-2"/>
-                <w:sz w:val="24"/>
-              </w:rPr>
-            </w:pPr>
-            <w:r>
-              <w:rPr>
-                <w:sz w:val="24"/>
-              </w:rPr>
-              <w:t>proprie</w:t>
-            </w:r>
-            <w:r>
-              <w:rPr>
-                <w:spacing w:val="-4"/>
-                <w:sz w:val="24"/>
-              </w:rPr>
-              <w:t xml:space="preserve"> </w:t>
-            </w:r>
-            <w:r>
-              <w:rPr>
-                <w:spacing w:val="-2"/>
-                <w:sz w:val="24"/>
-              </w:rPr>
-              <w:t>credenziali.</w:t>
-            </w:r>
-          </w:p>
-          <w:p>
-            <w:pPr>
-              <w:pStyle w:val="TableParagraph"/>
-              <w:numPr>
-                <w:ilvl w:val="0"/>
-                <w:numId w:val="1"/>
-              </w:numPr>
-              <w:spacing w:line="283" w:lineRule="exact"/>
-              <w:rPr>
-                <w:sz w:val="24"/>
-              </w:rPr>
-            </w:pPr>
-            <w:r>
-              <w:rPr>
-                <w:sz w:val="24"/>
-              </w:rPr>
-              <w:t xml:space="preserve">Il docente seleziona l’attività di “Gestione esami”. </w:t>
-            </w:r>
-          </w:p>
-          <w:p>
-            <w:pPr>
-              <w:pStyle w:val="TableParagraph"/>
-              <w:numPr>
-                <w:ilvl w:val="0"/>
-                <w:numId w:val="1"/>
-              </w:numPr>
-              <w:spacing w:line="283" w:lineRule="exact"/>
-              <w:rPr>
-                <w:sz w:val="24"/>
-              </w:rPr>
-            </w:pPr>
-            <w:r>
-              <w:rPr>
-                <w:spacing w:val="-2"/>
-                <w:sz w:val="24"/>
-              </w:rPr>
-              <w:t>Il docente seleziona, dalla lista dei propri insegnamenti, l’insegnamento relativo all’appello d’esame per il quale desidera inserire gli esiti.</w:t>
-            </w:r>
-          </w:p>
-          <w:p>
-            <w:pPr>
-              <w:pStyle w:val="TableParagraph"/>
-              <w:numPr>
-                <w:ilvl w:val="0"/>
-                <w:numId w:val="1"/>
-              </w:numPr>
-              <w:tabs>
-                <w:tab w:val="left" w:pos="474"/>
-              </w:tabs>
-              <w:spacing w:before="12" w:line="225" w:lineRule="auto"/>
-              <w:ind w:right="1189"/>
-              <w:rPr>
-                <w:sz w:val="24"/>
-              </w:rPr>
-            </w:pPr>
-            <w:r>
-              <w:rPr>
-                <w:sz w:val="24"/>
-              </w:rPr>
-              <w:t>Il</w:t>
-            </w:r>
-            <w:r>
-              <w:rPr>
-                <w:spacing w:val="-8"/>
-                <w:sz w:val="24"/>
-              </w:rPr>
-              <w:t xml:space="preserve"> </w:t>
-            </w:r>
-            <w:r>
-              <w:rPr>
-                <w:sz w:val="24"/>
-              </w:rPr>
-              <w:t>docente</w:t>
-            </w:r>
-            <w:r>
-              <w:rPr>
-                <w:spacing w:val="-7"/>
-                <w:sz w:val="24"/>
-              </w:rPr>
-              <w:t xml:space="preserve"> </w:t>
-            </w:r>
-            <w:r>
-              <w:rPr>
-                <w:sz w:val="24"/>
-              </w:rPr>
-              <w:t>visualizza</w:t>
-            </w:r>
-            <w:r>
-              <w:rPr>
-                <w:spacing w:val="-6"/>
-                <w:sz w:val="24"/>
-              </w:rPr>
-              <w:t xml:space="preserve"> </w:t>
-            </w:r>
-            <w:r>
-              <w:rPr>
-                <w:sz w:val="24"/>
-              </w:rPr>
-              <w:t>la</w:t>
-            </w:r>
-            <w:r>
-              <w:rPr>
-                <w:spacing w:val="-8"/>
-                <w:sz w:val="24"/>
-              </w:rPr>
-              <w:t xml:space="preserve"> </w:t>
-            </w:r>
-            <w:r>
-              <w:rPr>
-                <w:sz w:val="24"/>
-              </w:rPr>
-              <w:t>lista</w:t>
-            </w:r>
-            <w:r>
-              <w:rPr>
-                <w:spacing w:val="-9"/>
-                <w:sz w:val="24"/>
-              </w:rPr>
-              <w:t xml:space="preserve"> </w:t>
-            </w:r>
-            <w:r>
-              <w:rPr>
-                <w:sz w:val="24"/>
-              </w:rPr>
-              <w:t xml:space="preserve">degli studenti prenotati per un determinato </w:t>
-            </w:r>
-            <w:r>
-              <w:rPr>
-                <w:sz w:val="24"/>
-              </w:rPr>
-              <w:t>appello,</w:t>
-            </w:r>
-            <w:r>
-              <w:rPr>
-                <w:sz w:val="24"/>
-              </w:rPr>
-              <w:t xml:space="preserve"> seleziona</w:t>
-            </w:r>
-            <w:r>
-              <w:rPr>
-                <w:spacing w:val="-4"/>
-                <w:sz w:val="24"/>
-              </w:rPr>
-              <w:t xml:space="preserve"> </w:t>
-            </w:r>
-            <w:r>
-              <w:rPr>
-                <w:sz w:val="24"/>
-              </w:rPr>
-              <w:t>uno</w:t>
-            </w:r>
-            <w:r>
-              <w:rPr>
-                <w:spacing w:val="-6"/>
-                <w:sz w:val="24"/>
-              </w:rPr>
-              <w:t xml:space="preserve"> </w:t>
-            </w:r>
-            <w:r>
-              <w:rPr>
-                <w:spacing w:val="-2"/>
-                <w:sz w:val="24"/>
-              </w:rPr>
-              <w:t>studente</w:t>
-            </w:r>
-            <w:r>
-              <w:rPr>
-                <w:sz w:val="24"/>
-              </w:rPr>
-              <w:t xml:space="preserve"> </w:t>
-            </w:r>
-            <w:r>
-              <w:rPr>
-                <w:sz w:val="24"/>
-              </w:rPr>
-              <w:t>e</w:t>
-            </w:r>
-            <w:r>
-              <w:rPr>
-                <w:sz w:val="24"/>
-              </w:rPr>
-              <w:t>d</w:t>
-            </w:r>
-            <w:r>
-              <w:rPr>
-                <w:spacing w:val="-3"/>
-                <w:sz w:val="24"/>
-              </w:rPr>
-              <w:t xml:space="preserve"> </w:t>
-            </w:r>
-            <w:r>
-              <w:rPr>
-                <w:sz w:val="24"/>
-              </w:rPr>
-              <w:t>inserisce</w:t>
-            </w:r>
-            <w:r>
-              <w:rPr>
-                <w:spacing w:val="-2"/>
-                <w:sz w:val="24"/>
-              </w:rPr>
-              <w:t xml:space="preserve"> </w:t>
-            </w:r>
-            <w:r>
-              <w:rPr>
-                <w:sz w:val="24"/>
-              </w:rPr>
-              <w:t>l’esito</w:t>
-            </w:r>
-            <w:r>
-              <w:rPr>
-                <w:spacing w:val="-4"/>
-                <w:sz w:val="24"/>
-              </w:rPr>
-              <w:t xml:space="preserve"> </w:t>
-            </w:r>
-            <w:r>
-              <w:rPr>
-                <w:spacing w:val="-2"/>
-                <w:sz w:val="24"/>
-              </w:rPr>
-              <w:t>dell’esame.</w:t>
-            </w:r>
-          </w:p>
-          <w:p>
-            <w:pPr>
-              <w:pStyle w:val="TableParagraph"/>
-              <w:numPr>
-                <w:ilvl w:val="0"/>
-                <w:numId w:val="1"/>
-              </w:numPr>
-              <w:tabs>
-                <w:tab w:val="left" w:pos="359"/>
-              </w:tabs>
-              <w:spacing w:line="283" w:lineRule="exact"/>
-              <w:ind w:left="359" w:right="1177" w:hanging="359"/>
-              <w:jc w:val="center"/>
-              <w:rPr>
-                <w:sz w:val="24"/>
-              </w:rPr>
-            </w:pPr>
-            <w:r>
-              <w:rPr>
-                <w:sz w:val="24"/>
-              </w:rPr>
-              <w:t>Una</w:t>
-            </w:r>
-            <w:r>
-              <w:rPr>
-                <w:spacing w:val="-3"/>
-                <w:sz w:val="24"/>
-              </w:rPr>
-              <w:t xml:space="preserve"> </w:t>
-            </w:r>
-            <w:r>
-              <w:rPr>
-                <w:sz w:val="24"/>
-              </w:rPr>
-              <w:t>volta</w:t>
-            </w:r>
-            <w:r>
-              <w:rPr>
-                <w:spacing w:val="-4"/>
-                <w:sz w:val="24"/>
-              </w:rPr>
-              <w:t xml:space="preserve"> </w:t>
-            </w:r>
-            <w:r>
-              <w:rPr>
-                <w:sz w:val="24"/>
-              </w:rPr>
-              <w:t>terminato,</w:t>
-            </w:r>
-            <w:r>
-              <w:rPr>
-                <w:spacing w:val="-3"/>
-                <w:sz w:val="24"/>
-              </w:rPr>
-              <w:t xml:space="preserve"> </w:t>
-            </w:r>
-            <w:r>
-              <w:rPr>
-                <w:sz w:val="24"/>
-              </w:rPr>
-              <w:t>il</w:t>
-            </w:r>
-            <w:r>
-              <w:rPr>
-                <w:spacing w:val="-2"/>
-                <w:sz w:val="24"/>
-              </w:rPr>
-              <w:t xml:space="preserve"> docente</w:t>
-            </w:r>
-          </w:p>
-          <w:p>
-            <w:pPr>
-              <w:pStyle w:val="TableParagraph"/>
-              <w:spacing w:line="283" w:lineRule="exact"/>
-              <w:ind w:left="0" w:right="532"/>
-              <w:jc w:val="center"/>
-              <w:rPr>
-                <w:sz w:val="24"/>
-              </w:rPr>
-            </w:pPr>
-            <w:r>
-              <w:rPr>
-                <w:sz w:val="24"/>
-              </w:rPr>
-              <w:t>conferma</w:t>
-            </w:r>
-            <w:r>
-              <w:rPr>
-                <w:spacing w:val="-5"/>
-                <w:sz w:val="24"/>
-              </w:rPr>
-              <w:t xml:space="preserve"> </w:t>
-            </w:r>
-            <w:r>
-              <w:rPr>
-                <w:sz w:val="24"/>
-              </w:rPr>
-              <w:t>l’inserimento</w:t>
-            </w:r>
-            <w:r>
-              <w:rPr>
-                <w:spacing w:val="-6"/>
-                <w:sz w:val="24"/>
-              </w:rPr>
-              <w:t xml:space="preserve"> </w:t>
-            </w:r>
-            <w:r>
-              <w:rPr>
-                <w:sz w:val="24"/>
-              </w:rPr>
-              <w:t>dell’</w:t>
-            </w:r>
-            <w:r>
-              <w:rPr>
-                <w:spacing w:val="-4"/>
-                <w:sz w:val="24"/>
-              </w:rPr>
-              <w:t>esito</w:t>
-            </w:r>
-            <w:r>
-              <w:rPr>
-                <w:spacing w:val="-2"/>
-                <w:sz w:val="24"/>
-              </w:rPr>
-              <w:t>.</w:t>
-            </w:r>
-          </w:p>
-          <w:p>
-            <w:pPr>
-              <w:pStyle w:val="TableParagraph"/>
-              <w:numPr>
-                <w:ilvl w:val="0"/>
-                <w:numId w:val="1"/>
-              </w:numPr>
-              <w:tabs>
-                <w:tab w:val="left" w:pos="359"/>
-              </w:tabs>
-              <w:spacing w:line="283" w:lineRule="exact"/>
-              <w:ind w:left="359" w:right="968" w:hanging="359"/>
-              <w:jc w:val="center"/>
-              <w:rPr>
-                <w:sz w:val="24"/>
-              </w:rPr>
-            </w:pPr>
-            <w:r>
-              <w:rPr>
-                <w:sz w:val="24"/>
-              </w:rPr>
-              <w:t>Il</w:t>
-            </w:r>
-            <w:r>
-              <w:rPr>
-                <w:spacing w:val="-6"/>
-                <w:sz w:val="24"/>
-              </w:rPr>
-              <w:t xml:space="preserve"> </w:t>
-            </w:r>
-            <w:r>
-              <w:rPr>
-                <w:sz w:val="24"/>
-              </w:rPr>
-              <w:t>docente</w:t>
-            </w:r>
-            <w:r>
-              <w:rPr>
-                <w:spacing w:val="-4"/>
-                <w:sz w:val="24"/>
-              </w:rPr>
-              <w:t xml:space="preserve"> </w:t>
-            </w:r>
-            <w:r>
-              <w:rPr>
-                <w:sz w:val="24"/>
-              </w:rPr>
-              <w:t>ripete</w:t>
-            </w:r>
-            <w:r>
-              <w:rPr>
-                <w:spacing w:val="-4"/>
-                <w:sz w:val="24"/>
-              </w:rPr>
-              <w:t xml:space="preserve"> </w:t>
-            </w:r>
-            <w:r>
-              <w:rPr>
-                <w:sz w:val="24"/>
-              </w:rPr>
-              <w:t>l’operazione</w:t>
-            </w:r>
-            <w:r>
-              <w:rPr>
-                <w:spacing w:val="-4"/>
-                <w:sz w:val="24"/>
-              </w:rPr>
-              <w:t xml:space="preserve"> </w:t>
-            </w:r>
-            <w:r>
-              <w:rPr>
-                <w:spacing w:val="-5"/>
-                <w:sz w:val="24"/>
-              </w:rPr>
-              <w:t>per</w:t>
-            </w:r>
-          </w:p>
-          <w:p>
-            <w:pPr>
-              <w:pStyle w:val="TableParagraph"/>
-              <w:spacing w:line="283" w:lineRule="exact"/>
-              <w:ind w:left="0" w:right="1270"/>
-              <w:jc w:val="center"/>
-              <w:rPr>
-                <w:spacing w:val="-2"/>
-                <w:sz w:val="24"/>
-              </w:rPr>
-            </w:pPr>
-            <w:r>
-              <w:rPr>
-                <w:sz w:val="24"/>
-              </w:rPr>
-              <w:t>tutti</w:t>
-            </w:r>
-            <w:r>
-              <w:rPr>
-                <w:spacing w:val="-3"/>
-                <w:sz w:val="24"/>
-              </w:rPr>
-              <w:t xml:space="preserve"> </w:t>
-            </w:r>
-            <w:r>
-              <w:rPr>
-                <w:sz w:val="24"/>
-              </w:rPr>
-              <w:t>gli</w:t>
-            </w:r>
-            <w:r>
-              <w:rPr>
-                <w:spacing w:val="-2"/>
-                <w:sz w:val="24"/>
-              </w:rPr>
-              <w:t xml:space="preserve"> </w:t>
-            </w:r>
-            <w:r>
-              <w:rPr>
-                <w:sz w:val="24"/>
-              </w:rPr>
-              <w:t>studenti</w:t>
-            </w:r>
-            <w:r>
-              <w:rPr>
-                <w:spacing w:val="-2"/>
-                <w:sz w:val="24"/>
-              </w:rPr>
-              <w:t xml:space="preserve"> prenotati.</w:t>
-            </w:r>
-          </w:p>
-          <w:p>
-            <w:pPr>
-              <w:pStyle w:val="TableParagraph"/>
-              <w:numPr>
-                <w:ilvl w:val="0"/>
-                <w:numId w:val="1"/>
-              </w:numPr>
-              <w:tabs>
-                <w:tab w:val="left" w:pos="475"/>
-              </w:tabs>
-              <w:spacing w:line="276" w:lineRule="exact"/>
-              <w:ind w:right="1043"/>
-              <w:rPr>
-                <w:sz w:val="24"/>
-              </w:rPr>
-            </w:pPr>
-            <w:r>
-              <w:rPr>
-                <w:sz w:val="24"/>
-              </w:rPr>
-              <w:t>Il</w:t>
-            </w:r>
-            <w:r>
-              <w:rPr>
-                <w:spacing w:val="-6"/>
-                <w:sz w:val="24"/>
-              </w:rPr>
-              <w:t xml:space="preserve"> </w:t>
-            </w:r>
-            <w:r>
-              <w:rPr>
-                <w:sz w:val="24"/>
-              </w:rPr>
-              <w:t>sistema</w:t>
-            </w:r>
-            <w:r>
-              <w:rPr>
-                <w:spacing w:val="-6"/>
-                <w:sz w:val="24"/>
-              </w:rPr>
-              <w:t xml:space="preserve"> </w:t>
-            </w:r>
-            <w:r>
-              <w:rPr>
-                <w:sz w:val="24"/>
-              </w:rPr>
-              <w:t>salva</w:t>
-            </w:r>
-            <w:r>
-              <w:rPr>
-                <w:spacing w:val="-6"/>
-                <w:sz w:val="24"/>
-              </w:rPr>
-              <w:t xml:space="preserve"> </w:t>
-            </w:r>
-            <w:r>
-              <w:rPr>
-                <w:sz w:val="24"/>
-              </w:rPr>
-              <w:t>gli</w:t>
-            </w:r>
-            <w:r>
-              <w:rPr>
-                <w:spacing w:val="-10"/>
-                <w:sz w:val="24"/>
-              </w:rPr>
-              <w:t xml:space="preserve"> </w:t>
-            </w:r>
-            <w:r>
-              <w:rPr>
-                <w:sz w:val="24"/>
-              </w:rPr>
-              <w:t>esiti</w:t>
-            </w:r>
-            <w:r>
-              <w:rPr>
-                <w:spacing w:val="-7"/>
-                <w:sz w:val="24"/>
-              </w:rPr>
-              <w:t xml:space="preserve"> </w:t>
-            </w:r>
-            <w:r>
-              <w:rPr>
-                <w:sz w:val="24"/>
-              </w:rPr>
-              <w:t>e</w:t>
-            </w:r>
-            <w:r>
-              <w:rPr>
-                <w:spacing w:val="-5"/>
-                <w:sz w:val="24"/>
-              </w:rPr>
-              <w:t xml:space="preserve"> </w:t>
-            </w:r>
-            <w:r>
-              <w:rPr>
-                <w:sz w:val="24"/>
-              </w:rPr>
-              <w:t>li</w:t>
-            </w:r>
-            <w:r>
-              <w:rPr>
-                <w:spacing w:val="-6"/>
-                <w:sz w:val="24"/>
-              </w:rPr>
-              <w:t xml:space="preserve"> </w:t>
-            </w:r>
-            <w:r>
-              <w:rPr>
-                <w:sz w:val="24"/>
-              </w:rPr>
-              <w:t>associa agli studenti corrispondenti.</w:t>
-            </w:r>
-          </w:p>
-        </w:tc>
-      </w:tr>
-      <w:tr>
-        <w:trPr>
           <w:trHeight w:val="4396"/>
         </w:trPr>
         <w:tc>
@@ -19178,7 +18565,6 @@
           <w:rFonts w:ascii="Calibri Light"/>
           <w:color w:val="365F91"/>
         </w:rPr>
-        <w:lastRenderedPageBreak/>
         <w:t>UC5:</w:t>
       </w:r>
       <w:r>
@@ -21353,6 +20739,120 @@
     </w:lvl>
   </w:abstractNum>
   <w:abstractNum w:abstractNumId="1" w15:restartNumberingAfterBreak="0">
+    <w:nsid w:val="107A5E46"/>
+    <w:multiLevelType w:val="hybridMultilevel"/>
+    <w:tmpl w:val="DA8EFE60"/>
+    <w:lvl w:ilvl="0" w:tplc="5F00D67C">
+      <w:start w:val="1"/>
+      <w:numFmt w:val="decimal"/>
+      <w:lvlText w:val="%1."/>
+      <w:lvlJc w:val="left"/>
+      <w:pPr>
+        <w:ind w:left="477" w:hanging="360"/>
+      </w:pPr>
+      <w:rPr>
+        <w:rFonts w:ascii="Calibri" w:eastAsia="Calibri" w:hAnsi="Calibri" w:cs="Calibri" w:hint="default"/>
+        <w:b w:val="0"/>
+        <w:bCs w:val="0"/>
+        <w:i w:val="0"/>
+        <w:iCs w:val="0"/>
+        <w:spacing w:val="0"/>
+        <w:w w:val="100"/>
+        <w:sz w:val="24"/>
+        <w:szCs w:val="24"/>
+        <w:lang w:val="it-IT" w:eastAsia="en-US" w:bidi="ar-SA"/>
+      </w:rPr>
+    </w:lvl>
+    <w:lvl w:ilvl="1" w:tplc="DAFCB600">
+      <w:numFmt w:val="bullet"/>
+      <w:lvlText w:val="•"/>
+      <w:lvlJc w:val="left"/>
+      <w:pPr>
+        <w:ind w:left="912" w:hanging="360"/>
+      </w:pPr>
+      <w:rPr>
+        <w:lang w:val="it-IT" w:eastAsia="en-US" w:bidi="ar-SA"/>
+      </w:rPr>
+    </w:lvl>
+    <w:lvl w:ilvl="2" w:tplc="93665C28">
+      <w:numFmt w:val="bullet"/>
+      <w:lvlText w:val="•"/>
+      <w:lvlJc w:val="left"/>
+      <w:pPr>
+        <w:ind w:left="1345" w:hanging="360"/>
+      </w:pPr>
+      <w:rPr>
+        <w:lang w:val="it-IT" w:eastAsia="en-US" w:bidi="ar-SA"/>
+      </w:rPr>
+    </w:lvl>
+    <w:lvl w:ilvl="3" w:tplc="C2B66C32">
+      <w:numFmt w:val="bullet"/>
+      <w:lvlText w:val="•"/>
+      <w:lvlJc w:val="left"/>
+      <w:pPr>
+        <w:ind w:left="1778" w:hanging="360"/>
+      </w:pPr>
+      <w:rPr>
+        <w:lang w:val="it-IT" w:eastAsia="en-US" w:bidi="ar-SA"/>
+      </w:rPr>
+    </w:lvl>
+    <w:lvl w:ilvl="4" w:tplc="5CFEEEB8">
+      <w:numFmt w:val="bullet"/>
+      <w:lvlText w:val="•"/>
+      <w:lvlJc w:val="left"/>
+      <w:pPr>
+        <w:ind w:left="2210" w:hanging="360"/>
+      </w:pPr>
+      <w:rPr>
+        <w:lang w:val="it-IT" w:eastAsia="en-US" w:bidi="ar-SA"/>
+      </w:rPr>
+    </w:lvl>
+    <w:lvl w:ilvl="5" w:tplc="B80AD4C4">
+      <w:numFmt w:val="bullet"/>
+      <w:lvlText w:val="•"/>
+      <w:lvlJc w:val="left"/>
+      <w:pPr>
+        <w:ind w:left="2643" w:hanging="360"/>
+      </w:pPr>
+      <w:rPr>
+        <w:lang w:val="it-IT" w:eastAsia="en-US" w:bidi="ar-SA"/>
+      </w:rPr>
+    </w:lvl>
+    <w:lvl w:ilvl="6" w:tplc="D9926C14">
+      <w:numFmt w:val="bullet"/>
+      <w:lvlText w:val="•"/>
+      <w:lvlJc w:val="left"/>
+      <w:pPr>
+        <w:ind w:left="3076" w:hanging="360"/>
+      </w:pPr>
+      <w:rPr>
+        <w:lang w:val="it-IT" w:eastAsia="en-US" w:bidi="ar-SA"/>
+      </w:rPr>
+    </w:lvl>
+    <w:lvl w:ilvl="7" w:tplc="9D46F43A">
+      <w:numFmt w:val="bullet"/>
+      <w:lvlText w:val="•"/>
+      <w:lvlJc w:val="left"/>
+      <w:pPr>
+        <w:ind w:left="3508" w:hanging="360"/>
+      </w:pPr>
+      <w:rPr>
+        <w:lang w:val="it-IT" w:eastAsia="en-US" w:bidi="ar-SA"/>
+      </w:rPr>
+    </w:lvl>
+    <w:lvl w:ilvl="8" w:tplc="12AA8BE2">
+      <w:numFmt w:val="bullet"/>
+      <w:lvlText w:val="•"/>
+      <w:lvlJc w:val="left"/>
+      <w:pPr>
+        <w:ind w:left="3941" w:hanging="360"/>
+      </w:pPr>
+      <w:rPr>
+        <w:lang w:val="it-IT" w:eastAsia="en-US" w:bidi="ar-SA"/>
+      </w:rPr>
+    </w:lvl>
+  </w:abstractNum>
+  <w:abstractNum w:abstractNumId="2" w15:restartNumberingAfterBreak="0">
     <w:nsid w:val="1D864F23"/>
     <w:multiLevelType w:val="hybridMultilevel"/>
     <w:tmpl w:val="C04EF078"/>
@@ -21441,7 +20941,7 @@
       </w:pPr>
     </w:lvl>
   </w:abstractNum>
-  <w:abstractNum w:abstractNumId="2" w15:restartNumberingAfterBreak="0">
+  <w:abstractNum w:abstractNumId="3" w15:restartNumberingAfterBreak="0">
     <w:nsid w:val="29734E5B"/>
     <w:multiLevelType w:val="hybridMultilevel"/>
     <w:tmpl w:val="9480947A"/>
@@ -21563,7 +21063,7 @@
       </w:rPr>
     </w:lvl>
   </w:abstractNum>
-  <w:abstractNum w:abstractNumId="3" w15:restartNumberingAfterBreak="0">
+  <w:abstractNum w:abstractNumId="4" w15:restartNumberingAfterBreak="0">
     <w:nsid w:val="34CA7906"/>
     <w:multiLevelType w:val="hybridMultilevel"/>
     <w:tmpl w:val="4000A8A0"/>
@@ -21685,7 +21185,7 @@
       </w:rPr>
     </w:lvl>
   </w:abstractNum>
-  <w:abstractNum w:abstractNumId="4" w15:restartNumberingAfterBreak="0">
+  <w:abstractNum w:abstractNumId="5" w15:restartNumberingAfterBreak="0">
     <w:nsid w:val="395C3142"/>
     <w:multiLevelType w:val="hybridMultilevel"/>
     <w:tmpl w:val="FA90275E"/>
@@ -21807,7 +21307,7 @@
       </w:rPr>
     </w:lvl>
   </w:abstractNum>
-  <w:abstractNum w:abstractNumId="5" w15:restartNumberingAfterBreak="0">
+  <w:abstractNum w:abstractNumId="6" w15:restartNumberingAfterBreak="0">
     <w:nsid w:val="3AB619C6"/>
     <w:multiLevelType w:val="hybridMultilevel"/>
     <w:tmpl w:val="D2B4FFB2"/>
@@ -21928,7 +21428,7 @@
       </w:rPr>
     </w:lvl>
   </w:abstractNum>
-  <w:abstractNum w:abstractNumId="6" w15:restartNumberingAfterBreak="0">
+  <w:abstractNum w:abstractNumId="7" w15:restartNumberingAfterBreak="0">
     <w:nsid w:val="499B7153"/>
     <w:multiLevelType w:val="hybridMultilevel"/>
     <w:tmpl w:val="A04E63F6"/>
@@ -22050,7 +21550,7 @@
       </w:rPr>
     </w:lvl>
   </w:abstractNum>
-  <w:abstractNum w:abstractNumId="7" w15:restartNumberingAfterBreak="0">
+  <w:abstractNum w:abstractNumId="8" w15:restartNumberingAfterBreak="0">
     <w:nsid w:val="52042D5D"/>
     <w:multiLevelType w:val="hybridMultilevel"/>
     <w:tmpl w:val="A5D2F7F6"/>
@@ -22139,7 +21639,7 @@
       </w:pPr>
     </w:lvl>
   </w:abstractNum>
-  <w:abstractNum w:abstractNumId="8" w15:restartNumberingAfterBreak="0">
+  <w:abstractNum w:abstractNumId="9" w15:restartNumberingAfterBreak="0">
     <w:nsid w:val="58B72466"/>
     <w:multiLevelType w:val="hybridMultilevel"/>
     <w:tmpl w:val="25883FB6"/>
@@ -22261,7 +21761,7 @@
       </w:rPr>
     </w:lvl>
   </w:abstractNum>
-  <w:abstractNum w:abstractNumId="9" w15:restartNumberingAfterBreak="0">
+  <w:abstractNum w:abstractNumId="10" w15:restartNumberingAfterBreak="0">
     <w:nsid w:val="59170641"/>
     <w:multiLevelType w:val="hybridMultilevel"/>
     <w:tmpl w:val="23B2DC28"/>
@@ -22383,7 +21883,7 @@
       </w:rPr>
     </w:lvl>
   </w:abstractNum>
-  <w:abstractNum w:abstractNumId="10" w15:restartNumberingAfterBreak="0">
+  <w:abstractNum w:abstractNumId="11" w15:restartNumberingAfterBreak="0">
     <w:nsid w:val="63353D4B"/>
     <w:multiLevelType w:val="hybridMultilevel"/>
     <w:tmpl w:val="5C127720"/>
@@ -22505,7 +22005,7 @@
       </w:rPr>
     </w:lvl>
   </w:abstractNum>
-  <w:abstractNum w:abstractNumId="11" w15:restartNumberingAfterBreak="0">
+  <w:abstractNum w:abstractNumId="12" w15:restartNumberingAfterBreak="0">
     <w:nsid w:val="6DC44289"/>
     <w:multiLevelType w:val="hybridMultilevel"/>
     <w:tmpl w:val="A6DEFF1C"/>
@@ -22630,7 +22130,7 @@
       </w:rPr>
     </w:lvl>
   </w:abstractNum>
-  <w:abstractNum w:abstractNumId="12" w15:restartNumberingAfterBreak="0">
+  <w:abstractNum w:abstractNumId="13" w15:restartNumberingAfterBreak="0">
     <w:nsid w:val="6EC2637D"/>
     <w:multiLevelType w:val="hybridMultilevel"/>
     <w:tmpl w:val="0D26BB76"/>
@@ -22760,7 +22260,7 @@
       </w:rPr>
     </w:lvl>
   </w:abstractNum>
-  <w:abstractNum w:abstractNumId="13" w15:restartNumberingAfterBreak="0">
+  <w:abstractNum w:abstractNumId="14" w15:restartNumberingAfterBreak="0">
     <w:nsid w:val="758A1138"/>
     <w:multiLevelType w:val="hybridMultilevel"/>
     <w:tmpl w:val="801A0D76"/>
@@ -22849,7 +22349,7 @@
       </w:pPr>
     </w:lvl>
   </w:abstractNum>
-  <w:abstractNum w:abstractNumId="14" w15:restartNumberingAfterBreak="0">
+  <w:abstractNum w:abstractNumId="15" w15:restartNumberingAfterBreak="0">
     <w:nsid w:val="7BA24143"/>
     <w:multiLevelType w:val="hybridMultilevel"/>
     <w:tmpl w:val="EE5CD9A2"/>
@@ -22938,7 +22438,7 @@
       </w:pPr>
     </w:lvl>
   </w:abstractNum>
-  <w:abstractNum w:abstractNumId="15" w15:restartNumberingAfterBreak="0">
+  <w:abstractNum w:abstractNumId="16" w15:restartNumberingAfterBreak="0">
     <w:nsid w:val="7FC74684"/>
     <w:multiLevelType w:val="hybridMultilevel"/>
     <w:tmpl w:val="95264730"/>
@@ -23028,52 +22528,66 @@
     </w:lvl>
   </w:abstractNum>
   <w:num w:numId="1" w16cid:durableId="540360888">
-    <w:abstractNumId w:val="9"/>
+    <w:abstractNumId w:val="10"/>
   </w:num>
   <w:num w:numId="2" w16cid:durableId="1371110404">
-    <w:abstractNumId w:val="5"/>
+    <w:abstractNumId w:val="6"/>
   </w:num>
   <w:num w:numId="3" w16cid:durableId="171458051">
-    <w:abstractNumId w:val="10"/>
+    <w:abstractNumId w:val="11"/>
   </w:num>
   <w:num w:numId="4" w16cid:durableId="9796189">
-    <w:abstractNumId w:val="3"/>
+    <w:abstractNumId w:val="4"/>
   </w:num>
   <w:num w:numId="5" w16cid:durableId="1770663446">
     <w:abstractNumId w:val="0"/>
   </w:num>
   <w:num w:numId="6" w16cid:durableId="64767488">
-    <w:abstractNumId w:val="6"/>
+    <w:abstractNumId w:val="7"/>
   </w:num>
   <w:num w:numId="7" w16cid:durableId="486362437">
+    <w:abstractNumId w:val="13"/>
+  </w:num>
+  <w:num w:numId="8" w16cid:durableId="754663913">
+    <w:abstractNumId w:val="5"/>
+  </w:num>
+  <w:num w:numId="9" w16cid:durableId="2118984540">
+    <w:abstractNumId w:val="3"/>
+  </w:num>
+  <w:num w:numId="10" w16cid:durableId="1107852132">
     <w:abstractNumId w:val="12"/>
   </w:num>
-  <w:num w:numId="8" w16cid:durableId="754663913">
-    <w:abstractNumId w:val="4"/>
+  <w:num w:numId="11" w16cid:durableId="1828745237">
+    <w:abstractNumId w:val="9"/>
   </w:num>
-  <w:num w:numId="9" w16cid:durableId="2118984540">
+  <w:num w:numId="12" w16cid:durableId="138112028">
+    <w:abstractNumId w:val="15"/>
+  </w:num>
+  <w:num w:numId="13" w16cid:durableId="965817775">
+    <w:abstractNumId w:val="8"/>
+  </w:num>
+  <w:num w:numId="14" w16cid:durableId="516893259">
     <w:abstractNumId w:val="2"/>
   </w:num>
-  <w:num w:numId="10" w16cid:durableId="1107852132">
-    <w:abstractNumId w:val="11"/>
+  <w:num w:numId="15" w16cid:durableId="1076589290">
+    <w:abstractNumId w:val="16"/>
   </w:num>
-  <w:num w:numId="11" w16cid:durableId="1828745237">
-    <w:abstractNumId w:val="8"/>
-  </w:num>
-  <w:num w:numId="12" w16cid:durableId="138112028">
+  <w:num w:numId="16" w16cid:durableId="38822086">
     <w:abstractNumId w:val="14"/>
   </w:num>
-  <w:num w:numId="13" w16cid:durableId="965817775">
-    <w:abstractNumId w:val="7"/>
-  </w:num>
-  <w:num w:numId="14" w16cid:durableId="516893259">
+  <w:num w:numId="17" w16cid:durableId="1795949239">
     <w:abstractNumId w:val="1"/>
-  </w:num>
-  <w:num w:numId="15" w16cid:durableId="1076589290">
-    <w:abstractNumId w:val="15"/>
-  </w:num>
-  <w:num w:numId="16" w16cid:durableId="38822086">
-    <w:abstractNumId w:val="13"/>
+    <w:lvlOverride w:ilvl="0">
+      <w:startOverride w:val="1"/>
+    </w:lvlOverride>
+    <w:lvlOverride w:ilvl="1"/>
+    <w:lvlOverride w:ilvl="2"/>
+    <w:lvlOverride w:ilvl="3"/>
+    <w:lvlOverride w:ilvl="4"/>
+    <w:lvlOverride w:ilvl="5"/>
+    <w:lvlOverride w:ilvl="6"/>
+    <w:lvlOverride w:ilvl="7"/>
+    <w:lvlOverride w:ilvl="8"/>
   </w:num>
 </w:numbering>
 </file>

</xml_diff>